<commit_message>
restructured the hyperparameter folder
</commit_message>
<xml_diff>
--- a/Thesis.docx
+++ b/Thesis.docx
@@ -397,15 +397,7 @@
       </w:r>
       <w:r>
         <w:br/>
-        <w:t xml:space="preserve">TrueSkill works in a similar manner as the </w:t>
-      </w:r>
-      <w:proofErr w:type="spellStart"/>
-      <w:r>
-        <w:t>the</w:t>
-      </w:r>
-      <w:proofErr w:type="spellEnd"/>
-      <w:r>
-        <w:t xml:space="preserve"> other two models, but explicitly models draws and can be used for team games.</w:t>
+        <w:t>TrueSkill works in a similar manner as the other two models, but explicitly models draws and can be used for team games.</w:t>
       </w:r>
     </w:p>
     <w:p/>
@@ -422,7 +414,7 @@
       <w:r>
         <w:t xml:space="preserve">The data is taken from </w:t>
       </w:r>
-      <w:hyperlink r:id="rId4" w:history="1">
+      <w:hyperlink r:id="rId5" w:history="1">
         <w:r>
           <w:rPr>
             <w:rStyle w:val="Hyperlink"/>
@@ -471,7 +463,7 @@
       <w:r>
         <w:t xml:space="preserve"> This data contains all sorts of match statistics. But does not contain the day the match is played, nor betting odds. Therefore I join the data at  </w:t>
       </w:r>
-      <w:hyperlink r:id="rId5" w:history="1">
+      <w:hyperlink r:id="rId6" w:history="1">
         <w:r>
           <w:rPr>
             <w:rStyle w:val="Hyperlink"/>
@@ -878,6 +870,125 @@
       <w:r>
         <w:t>To prevent data/information? leakage. The point data filled up to the validation period, only uses results up to the train model dataset and the test data set uses results up to the validation period.</w:t>
       </w:r>
+    </w:p>
+    <w:p>
+      <w:pPr>
+        <w:ind w:firstLine="720"/>
+      </w:pPr>
+      <w:r>
+        <w:t>Missing values before imputation: 5765 out of 53062</w:t>
+      </w:r>
+      <w:r>
+        <w:br/>
+      </w:r>
+      <w:r>
+        <w:tab/>
+        <w:t>Missing values after imputation:     42     out of 53062</w:t>
+      </w:r>
+    </w:p>
+    <w:p>
+      <w:r>
+        <w:lastRenderedPageBreak/>
+        <w:tab/>
+        <w:t>Discussion: better ways to impute missing values, or search for the real values, but probably too little to care about.</w:t>
+      </w:r>
+    </w:p>
+    <w:p/>
+    <w:p/>
+    <w:p>
+      <w:r>
+        <w:t>Setup hyperparameters:</w:t>
+      </w:r>
+    </w:p>
+    <w:p/>
+    <w:p>
+      <w:r>
+        <w:t xml:space="preserve">We optimize the uncertainty parameters by looking at the original model of Five-Thirty Eight and see when the </w:t>
+      </w:r>
+      <w:proofErr w:type="spellStart"/>
+      <w:r>
+        <w:t>logloss</w:t>
+      </w:r>
+      <w:proofErr w:type="spellEnd"/>
+      <w:r>
+        <w:t xml:space="preserve"> is optimized</w:t>
+      </w:r>
+    </w:p>
+    <w:p/>
+    <w:p>
+      <w:r>
+        <w:t xml:space="preserve">Because we want to find a robust solution, we will take the uncertainty values q = 21 : 40 to optimize the hyperparameters in a greedy manner, one by one. By a </w:t>
+      </w:r>
+      <w:proofErr w:type="spellStart"/>
+      <w:r>
+        <w:t>gridsearch</w:t>
+      </w:r>
+      <w:proofErr w:type="spellEnd"/>
+      <w:r>
+        <w:t>.</w:t>
+      </w:r>
+    </w:p>
+    <w:p>
+      <w:r>
+        <w:tab/>
+      </w:r>
+      <w:proofErr w:type="spellStart"/>
+      <w:r>
+        <w:t>Paramaters</w:t>
+      </w:r>
+      <w:proofErr w:type="spellEnd"/>
+      <w:r>
+        <w:t xml:space="preserve"> to optimize:</w:t>
+      </w:r>
+    </w:p>
+    <w:p>
+      <w:pPr>
+        <w:pStyle w:val="ListParagraph"/>
+        <w:numPr>
+          <w:ilvl w:val="0"/>
+          <w:numId w:val="2"/>
+        </w:numPr>
+      </w:pPr>
+      <w:r>
+        <w:t>Elo</w:t>
+      </w:r>
+      <w:r>
+        <w:t>, five thirty eight and constant</w:t>
+      </w:r>
+    </w:p>
+    <w:p>
+      <w:pPr>
+        <w:pStyle w:val="ListParagraph"/>
+        <w:numPr>
+          <w:ilvl w:val="0"/>
+          <w:numId w:val="2"/>
+        </w:numPr>
+      </w:pPr>
+      <w:proofErr w:type="spellStart"/>
+      <w:r>
+        <w:t>Barto</w:t>
+      </w:r>
+      <w:proofErr w:type="spellEnd"/>
+    </w:p>
+    <w:p>
+      <w:pPr>
+        <w:pStyle w:val="ListParagraph"/>
+        <w:numPr>
+          <w:ilvl w:val="0"/>
+          <w:numId w:val="2"/>
+        </w:numPr>
+      </w:pPr>
+      <w:r>
+        <w:t xml:space="preserve">Fatigue using the covariate </w:t>
+      </w:r>
+      <w:proofErr w:type="spellStart"/>
+      <w:r>
+        <w:t>barto</w:t>
+      </w:r>
+      <w:proofErr w:type="spellEnd"/>
+      <w:r>
+        <w:t>, so that fatigue will not measure skill too much</w:t>
+      </w:r>
       <w:bookmarkStart w:id="0" w:name="_GoBack"/>
       <w:bookmarkEnd w:id="0"/>
     </w:p>
@@ -889,6 +1000,195 @@
     </w:sectPr>
   </w:body>
 </w:document>
+</file>
+
+<file path=word/numbering.xml><?xml version="1.0" encoding="utf-8"?>
+<w:numbering xmlns:wpc="http://schemas.microsoft.com/office/word/2010/wordprocessingCanvas" xmlns:cx="http://schemas.microsoft.com/office/drawing/2014/chartex" xmlns:cx1="http://schemas.microsoft.com/office/drawing/2015/9/8/chartex" xmlns:cx2="http://schemas.microsoft.com/office/drawing/2015/10/21/chartex" xmlns:cx3="http://schemas.microsoft.com/office/drawing/2016/5/9/chartex" xmlns:cx4="http://schemas.microsoft.com/office/drawing/2016/5/10/chartex" xmlns:cx5="http://schemas.microsoft.com/office/drawing/2016/5/11/chartex" xmlns:cx6="http://schemas.microsoft.com/office/drawing/2016/5/12/chartex" xmlns:cx7="http://schemas.microsoft.com/office/drawing/2016/5/13/chartex" xmlns:cx8="http://schemas.microsoft.com/office/drawing/2016/5/14/chartex" xmlns:mc="http://schemas.openxmlformats.org/markup-compatibility/2006" xmlns:aink="http://schemas.microsoft.com/office/drawing/2016/ink" xmlns:am3d="http://schemas.microsoft.com/office/drawing/2017/model3d" xmlns:o="urn:schemas-microsoft-com:office:office" xmlns:r="http://schemas.openxmlformats.org/officeDocument/2006/relationships" xmlns:m="http://schemas.openxmlformats.org/officeDocument/2006/math" xmlns:v="urn:schemas-microsoft-com:vml" xmlns:wp14="http://schemas.microsoft.com/office/word/2010/wordprocessingDrawing" xmlns:wp="http://schemas.openxmlformats.org/drawingml/2006/wordprocessingDrawing" xmlns:w10="urn:schemas-microsoft-com:office:word" xmlns:w="http://schemas.openxmlformats.org/wordprocessingml/2006/main" xmlns:w14="http://schemas.microsoft.com/office/word/2010/wordml" xmlns:w15="http://schemas.microsoft.com/office/word/2012/wordml" xmlns:w16cid="http://schemas.microsoft.com/office/word/2016/wordml/cid" xmlns:w16se="http://schemas.microsoft.com/office/word/2015/wordml/symex" xmlns:wpg="http://schemas.microsoft.com/office/word/2010/wordprocessingGroup" xmlns:wpi="http://schemas.microsoft.com/office/word/2010/wordprocessingInk" xmlns:wne="http://schemas.microsoft.com/office/word/2006/wordml" xmlns:wps="http://schemas.microsoft.com/office/word/2010/wordprocessingShape" mc:Ignorable="w14 w15 w16se w16cid wp14">
+  <w:abstractNum w:abstractNumId="0" w15:restartNumberingAfterBreak="0">
+    <w:nsid w:val="3EF31E52"/>
+    <w:multiLevelType w:val="hybridMultilevel"/>
+    <w:tmpl w:val="BEE01AF0"/>
+    <w:lvl w:ilvl="0" w:tplc="29CCF20E">
+      <w:start w:val="1"/>
+      <w:numFmt w:val="decimal"/>
+      <w:lvlText w:val="%1."/>
+      <w:lvlJc w:val="left"/>
+      <w:pPr>
+        <w:ind w:left="1800" w:hanging="360"/>
+      </w:pPr>
+      <w:rPr>
+        <w:rFonts w:hint="default"/>
+      </w:rPr>
+    </w:lvl>
+    <w:lvl w:ilvl="1" w:tplc="04090019" w:tentative="1">
+      <w:start w:val="1"/>
+      <w:numFmt w:val="lowerLetter"/>
+      <w:lvlText w:val="%2."/>
+      <w:lvlJc w:val="left"/>
+      <w:pPr>
+        <w:ind w:left="2520" w:hanging="360"/>
+      </w:pPr>
+    </w:lvl>
+    <w:lvl w:ilvl="2" w:tplc="0409001B" w:tentative="1">
+      <w:start w:val="1"/>
+      <w:numFmt w:val="lowerRoman"/>
+      <w:lvlText w:val="%3."/>
+      <w:lvlJc w:val="right"/>
+      <w:pPr>
+        <w:ind w:left="3240" w:hanging="180"/>
+      </w:pPr>
+    </w:lvl>
+    <w:lvl w:ilvl="3" w:tplc="0409000F" w:tentative="1">
+      <w:start w:val="1"/>
+      <w:numFmt w:val="decimal"/>
+      <w:lvlText w:val="%4."/>
+      <w:lvlJc w:val="left"/>
+      <w:pPr>
+        <w:ind w:left="3960" w:hanging="360"/>
+      </w:pPr>
+    </w:lvl>
+    <w:lvl w:ilvl="4" w:tplc="04090019" w:tentative="1">
+      <w:start w:val="1"/>
+      <w:numFmt w:val="lowerLetter"/>
+      <w:lvlText w:val="%5."/>
+      <w:lvlJc w:val="left"/>
+      <w:pPr>
+        <w:ind w:left="4680" w:hanging="360"/>
+      </w:pPr>
+    </w:lvl>
+    <w:lvl w:ilvl="5" w:tplc="0409001B" w:tentative="1">
+      <w:start w:val="1"/>
+      <w:numFmt w:val="lowerRoman"/>
+      <w:lvlText w:val="%6."/>
+      <w:lvlJc w:val="right"/>
+      <w:pPr>
+        <w:ind w:left="5400" w:hanging="180"/>
+      </w:pPr>
+    </w:lvl>
+    <w:lvl w:ilvl="6" w:tplc="0409000F" w:tentative="1">
+      <w:start w:val="1"/>
+      <w:numFmt w:val="decimal"/>
+      <w:lvlText w:val="%7."/>
+      <w:lvlJc w:val="left"/>
+      <w:pPr>
+        <w:ind w:left="6120" w:hanging="360"/>
+      </w:pPr>
+    </w:lvl>
+    <w:lvl w:ilvl="7" w:tplc="04090019" w:tentative="1">
+      <w:start w:val="1"/>
+      <w:numFmt w:val="lowerLetter"/>
+      <w:lvlText w:val="%8."/>
+      <w:lvlJc w:val="left"/>
+      <w:pPr>
+        <w:ind w:left="6840" w:hanging="360"/>
+      </w:pPr>
+    </w:lvl>
+    <w:lvl w:ilvl="8" w:tplc="0409001B" w:tentative="1">
+      <w:start w:val="1"/>
+      <w:numFmt w:val="lowerRoman"/>
+      <w:lvlText w:val="%9."/>
+      <w:lvlJc w:val="right"/>
+      <w:pPr>
+        <w:ind w:left="7560" w:hanging="180"/>
+      </w:pPr>
+    </w:lvl>
+  </w:abstractNum>
+  <w:abstractNum w:abstractNumId="1" w15:restartNumberingAfterBreak="0">
+    <w:nsid w:val="4BE018DD"/>
+    <w:multiLevelType w:val="hybridMultilevel"/>
+    <w:tmpl w:val="BF141394"/>
+    <w:lvl w:ilvl="0" w:tplc="9F52B3E4">
+      <w:start w:val="1"/>
+      <w:numFmt w:val="decimal"/>
+      <w:lvlText w:val="%1."/>
+      <w:lvlJc w:val="left"/>
+      <w:pPr>
+        <w:ind w:left="1800" w:hanging="360"/>
+      </w:pPr>
+      <w:rPr>
+        <w:rFonts w:hint="default"/>
+      </w:rPr>
+    </w:lvl>
+    <w:lvl w:ilvl="1" w:tplc="04090019" w:tentative="1">
+      <w:start w:val="1"/>
+      <w:numFmt w:val="lowerLetter"/>
+      <w:lvlText w:val="%2."/>
+      <w:lvlJc w:val="left"/>
+      <w:pPr>
+        <w:ind w:left="2520" w:hanging="360"/>
+      </w:pPr>
+    </w:lvl>
+    <w:lvl w:ilvl="2" w:tplc="0409001B" w:tentative="1">
+      <w:start w:val="1"/>
+      <w:numFmt w:val="lowerRoman"/>
+      <w:lvlText w:val="%3."/>
+      <w:lvlJc w:val="right"/>
+      <w:pPr>
+        <w:ind w:left="3240" w:hanging="180"/>
+      </w:pPr>
+    </w:lvl>
+    <w:lvl w:ilvl="3" w:tplc="0409000F" w:tentative="1">
+      <w:start w:val="1"/>
+      <w:numFmt w:val="decimal"/>
+      <w:lvlText w:val="%4."/>
+      <w:lvlJc w:val="left"/>
+      <w:pPr>
+        <w:ind w:left="3960" w:hanging="360"/>
+      </w:pPr>
+    </w:lvl>
+    <w:lvl w:ilvl="4" w:tplc="04090019" w:tentative="1">
+      <w:start w:val="1"/>
+      <w:numFmt w:val="lowerLetter"/>
+      <w:lvlText w:val="%5."/>
+      <w:lvlJc w:val="left"/>
+      <w:pPr>
+        <w:ind w:left="4680" w:hanging="360"/>
+      </w:pPr>
+    </w:lvl>
+    <w:lvl w:ilvl="5" w:tplc="0409001B" w:tentative="1">
+      <w:start w:val="1"/>
+      <w:numFmt w:val="lowerRoman"/>
+      <w:lvlText w:val="%6."/>
+      <w:lvlJc w:val="right"/>
+      <w:pPr>
+        <w:ind w:left="5400" w:hanging="180"/>
+      </w:pPr>
+    </w:lvl>
+    <w:lvl w:ilvl="6" w:tplc="0409000F" w:tentative="1">
+      <w:start w:val="1"/>
+      <w:numFmt w:val="decimal"/>
+      <w:lvlText w:val="%7."/>
+      <w:lvlJc w:val="left"/>
+      <w:pPr>
+        <w:ind w:left="6120" w:hanging="360"/>
+      </w:pPr>
+    </w:lvl>
+    <w:lvl w:ilvl="7" w:tplc="04090019" w:tentative="1">
+      <w:start w:val="1"/>
+      <w:numFmt w:val="lowerLetter"/>
+      <w:lvlText w:val="%8."/>
+      <w:lvlJc w:val="left"/>
+      <w:pPr>
+        <w:ind w:left="6840" w:hanging="360"/>
+      </w:pPr>
+    </w:lvl>
+    <w:lvl w:ilvl="8" w:tplc="0409001B" w:tentative="1">
+      <w:start w:val="1"/>
+      <w:numFmt w:val="lowerRoman"/>
+      <w:lvlText w:val="%9."/>
+      <w:lvlJc w:val="right"/>
+      <w:pPr>
+        <w:ind w:left="7560" w:hanging="180"/>
+      </w:pPr>
+    </w:lvl>
+  </w:abstractNum>
+  <w:num w:numId="1">
+    <w:abstractNumId w:val="1"/>
+  </w:num>
+  <w:num w:numId="2">
+    <w:abstractNumId w:val="0"/>
+  </w:num>
+</w:numbering>
 </file>
 
 <file path=word/styles.xml><?xml version="1.0" encoding="utf-8"?>
@@ -1368,6 +1668,17 @@
       <w:color w:val="808080"/>
     </w:rPr>
   </w:style>
+  <w:style w:type="paragraph" w:styleId="ListParagraph">
+    <w:name w:val="List Paragraph"/>
+    <w:basedOn w:val="Normal"/>
+    <w:uiPriority w:val="34"/>
+    <w:qFormat/>
+    <w:rsid w:val="001E579A"/>
+    <w:pPr>
+      <w:ind w:left="720"/>
+      <w:contextualSpacing/>
+    </w:pPr>
+  </w:style>
 </w:styles>
 </file>
 

</xml_diff>

<commit_message>
restructured the hyperparameter directory, and rewrote the getrating function to allow for passing a k-function
</commit_message>
<xml_diff>
--- a/Thesis.docx
+++ b/Thesis.docx
@@ -30,7 +30,7 @@
     <w:p>
       <w:r>
         <w:tab/>
-        <w:t xml:space="preserve">To </w:t>
+        <w:t xml:space="preserve"> </w:t>
       </w:r>
     </w:p>
     <w:p/>
@@ -388,16 +388,20 @@
         <w:t>A player’s standard deviation increases when he doesn’t play any games and decreases for each game played.</w:t>
       </w:r>
     </w:p>
-    <w:p>
-      <w:r>
-        <w:t>TrueSkill</w:t>
-      </w:r>
-      <w:r>
-        <w:br/>
-      </w:r>
-      <w:r>
-        <w:br/>
-        <w:t>TrueSkill works in a similar manner as the other two models, but explicitly models draws and can be used for team games.</w:t>
+    <w:p/>
+    <w:p>
+      <w:r>
+        <w:t xml:space="preserve">##Story about why </w:t>
+      </w:r>
+      <w:proofErr w:type="spellStart"/>
+      <w:r>
+        <w:t>logloss</w:t>
+      </w:r>
+      <w:proofErr w:type="spellEnd"/>
+    </w:p>
+    <w:p>
+      <w:r>
+        <w:t>.</w:t>
       </w:r>
     </w:p>
     <w:p/>
@@ -903,7 +907,19 @@
     <w:p/>
     <w:p>
       <w:r>
-        <w:t xml:space="preserve">We optimize the uncertainty parameters by looking at the original model of Five-Thirty Eight and see when the </w:t>
+        <w:t>We optimize the uncertainty parameters by looking at the original model of</w:t>
+      </w:r>
+      <w:r>
+        <w:t xml:space="preserve"> </w:t>
+      </w:r>
+      <w:r>
+        <w:t>choosing ratings by</w:t>
+      </w:r>
+      <w:r>
+        <w:t xml:space="preserve"> Five-Thirty Eight</w:t>
+      </w:r>
+      <w:r>
+        <w:t xml:space="preserve">, running a regression on rating and surface rating and then optimize over q, minimizing the </w:t>
       </w:r>
       <w:proofErr w:type="spellStart"/>
       <w:r>
@@ -911,12 +927,22 @@
       </w:r>
       <w:proofErr w:type="spellEnd"/>
       <w:r>
-        <w:t xml:space="preserve"> is optimized</w:t>
+        <w:t>.</w:t>
       </w:r>
     </w:p>
     <w:p/>
     <w:p>
       <w:r>
+        <w:t>Parameters five thirty eight according to comparison model:</w:t>
+      </w:r>
+    </w:p>
+    <w:p>
+      <w:bookmarkStart w:id="0" w:name="_GoBack"/>
+      <w:bookmarkEnd w:id="0"/>
+    </w:p>
+    <w:p/>
+    <w:p>
+      <w:r>
         <w:t xml:space="preserve">Because we want to find a robust solution, we will take the uncertainty values q = 21 : 40 to optimize the hyperparameters in a greedy manner, one by one. By a </w:t>
       </w:r>
       <w:proofErr w:type="spellStart"/>
@@ -932,11 +958,9 @@
       <w:r>
         <w:tab/>
       </w:r>
-      <w:proofErr w:type="spellStart"/>
-      <w:r>
-        <w:t>Paramaters</w:t>
-      </w:r>
-      <w:proofErr w:type="spellEnd"/>
+      <w:r>
+        <w:t>Parameters</w:t>
+      </w:r>
       <w:r>
         <w:t xml:space="preserve"> to optimize:</w:t>
       </w:r>
@@ -989,8 +1013,6 @@
       <w:r>
         <w:t>, so that fatigue will not measure skill too much</w:t>
       </w:r>
-      <w:bookmarkStart w:id="0" w:name="_GoBack"/>
-      <w:bookmarkEnd w:id="0"/>
     </w:p>
     <w:sectPr>
       <w:pgSz w:w="12240" w:h="15840"/>

</xml_diff>